<commit_message>
Compressed Video and updated Github
</commit_message>
<xml_diff>
--- a/GoogleDrive/Audits/Audit 1/Designs/Landing Page Draft.docx
+++ b/GoogleDrive/Audits/Audit 1/Designs/Landing Page Draft.docx
@@ -16,12 +16,12 @@
           <wp:inline distB="114300" distT="114300" distL="114300" distR="114300">
             <wp:extent cx="5729288" cy="726641"/>
             <wp:effectExtent b="0" l="0" r="0" t="0"/>
-            <wp:docPr descr="Image result for THALES" id="1" name="image6.png"/>
+            <wp:docPr descr="Image result for THALES" id="1" name="image5.png"/>
             <a:graphic>
               <a:graphicData uri="http://schemas.openxmlformats.org/drawingml/2006/picture">
                 <pic:pic>
                   <pic:nvPicPr>
-                    <pic:cNvPr descr="Image result for THALES" id="0" name="image6.png"/>
+                    <pic:cNvPr descr="Image result for THALES" id="0" name="image5.png"/>
                     <pic:cNvPicPr preferRelativeResize="0"/>
                   </pic:nvPicPr>
                   <pic:blipFill>
@@ -1429,12 +1429,12 @@
           <wp:inline distB="114300" distT="114300" distL="114300" distR="114300">
             <wp:extent cx="864134" cy="890588"/>
             <wp:effectExtent b="0" l="0" r="0" t="0"/>
-            <wp:docPr id="2" name="image7.png"/>
+            <wp:docPr id="2" name="image6.png"/>
             <a:graphic>
               <a:graphicData uri="http://schemas.openxmlformats.org/drawingml/2006/picture">
                 <pic:pic>
                   <pic:nvPicPr>
-                    <pic:cNvPr id="0" name="image7.png"/>
+                    <pic:cNvPr id="0" name="image6.png"/>
                     <pic:cNvPicPr preferRelativeResize="0"/>
                   </pic:nvPicPr>
                   <pic:blipFill>
@@ -1466,12 +1466,12 @@
           <wp:inline distB="114300" distT="114300" distL="114300" distR="114300">
             <wp:extent cx="909638" cy="909638"/>
             <wp:effectExtent b="0" l="0" r="0" t="0"/>
-            <wp:docPr id="3" name="image8.png"/>
+            <wp:docPr id="3" name="image7.png"/>
             <a:graphic>
               <a:graphicData uri="http://schemas.openxmlformats.org/drawingml/2006/picture">
                 <pic:pic>
                   <pic:nvPicPr>
-                    <pic:cNvPr id="0" name="image8.png"/>
+                    <pic:cNvPr id="0" name="image7.png"/>
                     <pic:cNvPicPr preferRelativeResize="0"/>
                   </pic:nvPicPr>
                   <pic:blipFill>

</xml_diff>